<commit_message>
Change theme and rebuild
</commit_message>
<xml_diff>
--- a/docs/Pathway-Resource-Guide.docx
+++ b/docs/Pathway-Resource-Guide.docx
@@ -73,7 +73,7 @@
         <w:pStyle w:val="Date"/>
       </w:pPr>
       <w:r>
-        <w:t xml:space="preserve">2022-04-21</w:t>
+        <w:t xml:space="preserve">2023-03-10</w:t>
       </w:r>
     </w:p>
     <w:sdt>
@@ -114,26 +114,21 @@
         </w:p>
       </w:sdtContent>
     </w:sdt>
+    <w:bookmarkStart w:id="28" w:name="about"/>
+    <w:p>
+      <w:pPr>
+        <w:pStyle w:val="Heading1"/>
+      </w:pPr>
+      <w:r>
+        <w:t xml:space="preserve">About</w:t>
+      </w:r>
+    </w:p>
     <w:p>
       <w:pPr>
         <w:pStyle w:val="FirstParagraph"/>
       </w:pPr>
-    </w:p>
-    <w:bookmarkStart w:id="28" w:name="about"/>
-    <w:p>
-      <w:pPr>
-        <w:pStyle w:val="Heading1"/>
-      </w:pPr>
-      <w:r>
-        <w:t xml:space="preserve">About</w:t>
-      </w:r>
-    </w:p>
-    <w:p>
-      <w:pPr>
-        <w:pStyle w:val="FirstParagraph"/>
-      </w:pPr>
-      <w:r>
-        <w:t xml:space="preserve">This is a resource guide for advisors, faculty mentors, and students within the</w:t>
+      <w:r>
+        <w:t xml:space="preserve">This is an awesome resource guide for advisors, faculty mentors, and students within the</w:t>
       </w:r>
       <w:r>
         <w:t xml:space="preserve"> </w:t>
@@ -257,11 +252,6 @@
         <w:t xml:space="preserve">Alternatively, this could be a link to an online form.</w:t>
       </w:r>
     </w:p>
-    <w:p>
-      <w:pPr>
-        <w:pStyle w:val="BodyText"/>
-      </w:pPr>
-    </w:p>
     <w:bookmarkEnd w:id="27"/>
     <w:bookmarkEnd w:id="28"/>
     <w:bookmarkStart w:id="41" w:name="art-design"/>
@@ -452,11 +442,6 @@
         <w:t xml:space="preserve">Western Washington University</w:t>
       </w:r>
     </w:p>
-    <w:p>
-      <w:pPr>
-        <w:pStyle w:val="FirstParagraph"/>
-      </w:pPr>
-    </w:p>
     <w:bookmarkEnd w:id="39"/>
     <w:bookmarkEnd w:id="40"/>
     <w:bookmarkEnd w:id="41"/>
@@ -607,11 +592,6 @@
         <w:t xml:space="preserve">Western Washington University</w:t>
       </w:r>
     </w:p>
-    <w:p>
-      <w:pPr>
-        <w:pStyle w:val="FirstParagraph"/>
-      </w:pPr>
-    </w:p>
     <w:bookmarkEnd w:id="52"/>
     <w:bookmarkEnd w:id="53"/>
     <w:bookmarkEnd w:id="54"/>
@@ -791,11 +771,6 @@
         <w:t xml:space="preserve">Western Washington University</w:t>
       </w:r>
     </w:p>
-    <w:p>
-      <w:pPr>
-        <w:pStyle w:val="FirstParagraph"/>
-      </w:pPr>
-    </w:p>
     <w:bookmarkEnd w:id="66"/>
     <w:bookmarkEnd w:id="67"/>
     <w:bookmarkEnd w:id="68"/>
@@ -946,11 +921,6 @@
         <w:t xml:space="preserve">Western Washington University</w:t>
       </w:r>
     </w:p>
-    <w:p>
-      <w:pPr>
-        <w:pStyle w:val="FirstParagraph"/>
-      </w:pPr>
-    </w:p>
     <w:bookmarkEnd w:id="79"/>
     <w:bookmarkEnd w:id="80"/>
     <w:bookmarkEnd w:id="81"/>
@@ -1355,11 +1325,6 @@
         <w:t xml:space="preserve">Western Washington University</w:t>
       </w:r>
     </w:p>
-    <w:p>
-      <w:pPr>
-        <w:pStyle w:val="FirstParagraph"/>
-      </w:pPr>
-    </w:p>
     <w:bookmarkEnd w:id="105"/>
     <w:bookmarkEnd w:id="106"/>
     <w:bookmarkEnd w:id="107"/>
@@ -1512,11 +1477,6 @@
       <w:r>
         <w:t xml:space="preserve">Western Washington University</w:t>
       </w:r>
-    </w:p>
-    <w:p>
-      <w:pPr>
-        <w:pStyle w:val="FirstParagraph"/>
-      </w:pPr>
     </w:p>
     <w:bookmarkEnd w:id="118"/>
     <w:bookmarkEnd w:id="119"/>

</xml_diff>